<commit_message>
Updated UX00. Home Portal screen shot.
</commit_message>
<xml_diff>
--- a/Adventurer/Adv_UserExperience/UX00_PortalOpeningView.docx
+++ b/Adventurer/Adv_UserExperience/UX00_PortalOpeningView.docx
@@ -98,10 +98,10 @@
           <w:noProof/>
         </w:rPr>
         <w:drawing>
-          <wp:inline distT="0" distB="0" distL="0" distR="0" wp14:anchorId="63D8AFCF" wp14:editId="5175378A">
-            <wp:extent cx="5486400" cy="3086100"/>
-            <wp:effectExtent l="0" t="0" r="0" b="12700"/>
-            <wp:docPr id="1" name="Picture 1"/>
+          <wp:inline distT="0" distB="0" distL="0" distR="0" wp14:anchorId="681361A2" wp14:editId="7E813FC2">
+            <wp:extent cx="5943600" cy="3714750"/>
+            <wp:effectExtent l="0" t="0" r="0" b="0"/>
+            <wp:docPr id="2" name="Picture 2"/>
             <wp:cNvGraphicFramePr>
               <a:graphicFrameLocks xmlns:a="http://schemas.openxmlformats.org/drawingml/2006/main" noChangeAspect="1"/>
             </wp:cNvGraphicFramePr>
@@ -109,7 +109,7 @@
               <a:graphicData uri="http://schemas.openxmlformats.org/drawingml/2006/picture">
                 <pic:pic xmlns:pic="http://schemas.openxmlformats.org/drawingml/2006/picture">
                   <pic:nvPicPr>
-                    <pic:cNvPr id="0" name="ScreenWithTown.png"/>
+                    <pic:cNvPr id="0" name="Screen Shot 2014-07-13 at 4.19.24 PM.png"/>
                     <pic:cNvPicPr/>
                   </pic:nvPicPr>
                   <pic:blipFill>
@@ -127,7 +127,7 @@
                   <pic:spPr>
                     <a:xfrm>
                       <a:off x="0" y="0"/>
-                      <a:ext cx="5486400" cy="3086100"/>
+                      <a:ext cx="5943600" cy="3714750"/>
                     </a:xfrm>
                     <a:prstGeom prst="rect">
                       <a:avLst/>
@@ -140,67 +140,154 @@
         </w:drawing>
       </w:r>
     </w:p>
+    <w:p>
+      <w:pPr>
+        <w:jc w:val="center"/>
+      </w:pPr>
+    </w:p>
+    <w:p>
+      <w:r>
+        <w:rPr>
+          <w:i/>
+        </w:rPr>
+        <w:t>Adventurer</w:t>
+      </w:r>
+      <w:r>
+        <w:t xml:space="preserve"> starts with the a window frame and menu bar on top, three large buttons on the right, and the Chronos logo in the image panel.</w:t>
+      </w:r>
+      <w:r>
+        <w:t xml:space="preserve"> Note the </w:t>
+      </w:r>
+      <w:r>
+        <w:rPr>
+          <w:i/>
+        </w:rPr>
+        <w:t>Adventurer</w:t>
+      </w:r>
+      <w:r>
+        <w:t xml:space="preserve"> name in the title bar.</w:t>
+      </w:r>
+    </w:p>
+    <w:p>
+      <w:r>
+        <w:t>MENUBAR:</w:t>
+      </w:r>
+    </w:p>
+    <w:p>
+      <w:r>
+        <w:t xml:space="preserve">Adventurer -&gt; Exit: </w:t>
+      </w:r>
+      <w:r>
+        <w:tab/>
+        <w:t>Terminates the program.</w:t>
+      </w:r>
+    </w:p>
+    <w:p>
+      <w:r>
+        <w:t>Help -&gt; Help:</w:t>
+      </w:r>
+      <w:r>
+        <w:tab/>
+      </w:r>
+      <w:r>
+        <w:tab/>
+        <w:t>Displays general help in a resizeable, moveable window.</w:t>
+      </w:r>
+    </w:p>
+    <w:p>
+      <w:r>
+        <w:t>F1 key (Help):</w:t>
+      </w:r>
+      <w:r>
+        <w:tab/>
+      </w:r>
+      <w:r>
+        <w:tab/>
+        <w:t>Displays general help in a resizeable, moveable window.</w:t>
+      </w:r>
+    </w:p>
+    <w:p>
+      <w:r>
+        <w:t>Help -&gt; About:</w:t>
+      </w:r>
+      <w:r>
+        <w:tab/>
+      </w:r>
+      <w:r>
+        <w:tab/>
+        <w:t>Displays dialog for program details and credits.</w:t>
+      </w:r>
+    </w:p>
     <w:p/>
     <w:p>
-      <w:pPr>
+      <w:r>
+        <w:t>BUTTONS:</w:t>
+      </w:r>
+    </w:p>
+    <w:p>
+      <w:r>
         <w:rPr>
           <w:b/>
         </w:rPr>
-      </w:pPr>
+        <w:t>Choose Your Adventure</w:t>
+      </w:r>
+      <w:r>
+        <w:t xml:space="preserve">:  Opens the selected adventure. Left panel is replaced with an output panel containing the adventure description, and a command line area for input. The image is replaced with a picture of the town, with building images than can be clicked on. </w:t>
+      </w:r>
+    </w:p>
+    <w:p>
       <w:r>
         <w:rPr>
           <w:b/>
         </w:rPr>
-        <w:t>Corrections to this picture</w:t>
-      </w:r>
+        <w:t>Summon Heroes (Dormitory)</w:t>
+      </w:r>
+      <w:r>
+        <w:t>: Save or retrieve an existing Hero.</w:t>
+      </w:r>
+    </w:p>
+    <w:p>
       <w:r>
         <w:rPr>
           <w:b/>
         </w:rPr>
-        <w:t xml:space="preserve">: </w:t>
+        <w:t>Create New He</w:t>
       </w:r>
       <w:r>
         <w:rPr>
           <w:b/>
         </w:rPr>
-        <w:t>There needs to be an Exit</w:t>
+        <w:t>r</w:t>
       </w:r>
       <w:r>
         <w:rPr>
           <w:b/>
         </w:rPr>
-        <w:t xml:space="preserve"> and Help option </w:t>
-      </w:r>
-      <w:r>
-        <w:rPr>
-          <w:b/>
-        </w:rPr>
-        <w:t>on the top left corner (not necessarily in the menu bar.)</w:t>
+        <w:t>o</w:t>
+      </w:r>
+      <w:r>
+        <w:t>:</w:t>
+      </w:r>
+      <w:r>
+        <w:tab/>
+        <w:t>Creates a new Hero and save it in the Dormitory.</w:t>
+      </w:r>
+      <w:r>
+        <w:tab/>
       </w:r>
     </w:p>
     <w:p>
       <w:r>
-        <w:t xml:space="preserve">See the </w:t>
-      </w:r>
-      <w:proofErr w:type="spellStart"/>
-      <w:r>
-        <w:t>UI_Rules</w:t>
-      </w:r>
-      <w:proofErr w:type="spellEnd"/>
-      <w:r>
-        <w:t xml:space="preserve"> document for a description of the behavior of this screen, and that immediately following this screen after mouse clicks.</w:t>
+        <w:t xml:space="preserve"> </w:t>
       </w:r>
       <w:bookmarkStart w:id="0" w:name="_GoBack"/>
       <w:bookmarkEnd w:id="0"/>
-      <w:r>
-        <w:t xml:space="preserve"> </w:t>
-      </w:r>
     </w:p>
     <w:sectPr>
       <w:footerReference w:type="even" r:id="rId9"/>
       <w:footerReference w:type="default" r:id="rId10"/>
       <w:pgSz w:w="12240" w:h="15840"/>
-      <w:pgMar w:top="1440" w:right="1800" w:bottom="1440" w:left="1800" w:header="720" w:footer="720" w:gutter="0"/>
+      <w:pgMar w:top="1440" w:right="1440" w:bottom="1440" w:left="1440" w:header="1080" w:footer="1080" w:gutter="0"/>
       <w:cols w:space="720"/>
     </w:sectPr>
   </w:body>
@@ -330,7 +417,7 @@
       <w:rPr>
         <w:noProof/>
       </w:rPr>
-      <w:t>April 29, 2013</w:t>
+      <w:t>July 18, 2014</w:t>
     </w:r>
     <w:r>
       <w:fldChar w:fldCharType="end"/>

</xml_diff>